<commit_message>
updated  agenda and minutes
added officer reports
</commit_message>
<xml_diff>
--- a/pages/04.resources/sample-agenda.docx
+++ b/pages/04.resources/sample-agenda.docx
@@ -258,6 +258,354 @@
       <w:pPr>
         <w:pStyle w:val="ListParagraph"/>
         <w:numPr>
+          <w:ilvl w:val="2"/>
+          <w:numId w:val="3"/>
+        </w:numPr>
+        <w:rPr>
+          <w:rFonts w:ascii="Helvetica CE" w:hAnsi="Helvetica CE"/>
+          <w:sz w:val="24"/>
+          <w:szCs w:val="36"/>
+        </w:rPr>
+      </w:pPr>
+      <w:r>
+        <w:rPr>
+          <w:rFonts w:ascii="Helvetica CE" w:hAnsi="Helvetica CE"/>
+          <w:sz w:val="24"/>
+          <w:szCs w:val="36"/>
+        </w:rPr>
+        <w:t>Committee Reports</w:t>
+      </w:r>
+    </w:p>
+    <w:p>
+      <w:pPr>
+        <w:pStyle w:val="ListParagraph"/>
+        <w:numPr>
+          <w:ilvl w:val="3"/>
+          <w:numId w:val="3"/>
+        </w:numPr>
+        <w:rPr>
+          <w:rFonts w:ascii="Helvetica CE" w:hAnsi="Helvetica CE"/>
+          <w:sz w:val="24"/>
+          <w:szCs w:val="36"/>
+        </w:rPr>
+      </w:pPr>
+      <w:bookmarkStart w:id="1" w:name="_GoBack"/>
+      <w:bookmarkEnd w:id="1"/>
+      <w:r>
+        <w:rPr>
+          <w:rFonts w:ascii="Helvetica CE" w:hAnsi="Helvetica CE"/>
+          <w:sz w:val="24"/>
+          <w:szCs w:val="36"/>
+        </w:rPr>
+        <w:t>Officer Reports</w:t>
+      </w:r>
+    </w:p>
+    <w:p>
+      <w:pPr>
+        <w:pStyle w:val="ListParagraph"/>
+        <w:numPr>
+          <w:ilvl w:val="3"/>
+          <w:numId w:val="3"/>
+        </w:numPr>
+        <w:rPr>
+          <w:rFonts w:ascii="Helvetica CE" w:hAnsi="Helvetica CE"/>
+          <w:sz w:val="24"/>
+          <w:szCs w:val="36"/>
+        </w:rPr>
+      </w:pPr>
+      <w:r>
+        <w:rPr>
+          <w:rFonts w:ascii="Helvetica CE" w:hAnsi="Helvetica CE"/>
+          <w:sz w:val="24"/>
+          <w:szCs w:val="36"/>
+        </w:rPr>
+        <w:t>Recruitment Committee</w:t>
+      </w:r>
+    </w:p>
+    <w:p>
+      <w:pPr>
+        <w:pStyle w:val="ListParagraph"/>
+        <w:numPr>
+          <w:ilvl w:val="3"/>
+          <w:numId w:val="3"/>
+        </w:numPr>
+        <w:rPr>
+          <w:rFonts w:ascii="Helvetica CE" w:hAnsi="Helvetica CE"/>
+          <w:sz w:val="24"/>
+          <w:szCs w:val="36"/>
+        </w:rPr>
+      </w:pPr>
+      <w:r>
+        <w:rPr>
+          <w:rFonts w:ascii="Helvetica CE" w:hAnsi="Helvetica CE"/>
+          <w:sz w:val="24"/>
+          <w:szCs w:val="36"/>
+        </w:rPr>
+        <w:t>Dance Committees</w:t>
+      </w:r>
+    </w:p>
+    <w:p>
+      <w:pPr>
+        <w:pStyle w:val="ListParagraph"/>
+        <w:numPr>
+          <w:ilvl w:val="3"/>
+          <w:numId w:val="3"/>
+        </w:numPr>
+        <w:rPr>
+          <w:rFonts w:ascii="Helvetica CE" w:hAnsi="Helvetica CE"/>
+          <w:sz w:val="24"/>
+          <w:szCs w:val="36"/>
+        </w:rPr>
+      </w:pPr>
+      <w:r>
+        <w:rPr>
+          <w:rFonts w:ascii="Helvetica CE" w:hAnsi="Helvetica CE"/>
+          <w:sz w:val="24"/>
+          <w:szCs w:val="36"/>
+        </w:rPr>
+        <w:t>Homecoming</w:t>
+      </w:r>
+    </w:p>
+    <w:p>
+      <w:pPr>
+        <w:pStyle w:val="ListParagraph"/>
+        <w:numPr>
+          <w:ilvl w:val="3"/>
+          <w:numId w:val="3"/>
+        </w:numPr>
+        <w:rPr>
+          <w:rFonts w:ascii="Helvetica CE" w:hAnsi="Helvetica CE"/>
+          <w:sz w:val="24"/>
+          <w:szCs w:val="36"/>
+        </w:rPr>
+      </w:pPr>
+      <w:r>
+        <w:rPr>
+          <w:rFonts w:ascii="Helvetica CE" w:hAnsi="Helvetica CE"/>
+          <w:sz w:val="24"/>
+          <w:szCs w:val="36"/>
+        </w:rPr>
+        <w:t>Semi-Formal</w:t>
+      </w:r>
+    </w:p>
+    <w:p>
+      <w:pPr>
+        <w:pStyle w:val="ListParagraph"/>
+        <w:numPr>
+          <w:ilvl w:val="2"/>
+          <w:numId w:val="3"/>
+        </w:numPr>
+        <w:rPr>
+          <w:rFonts w:ascii="Helvetica CE" w:hAnsi="Helvetica CE"/>
+          <w:sz w:val="24"/>
+          <w:szCs w:val="36"/>
+        </w:rPr>
+      </w:pPr>
+      <w:r>
+        <w:rPr>
+          <w:rFonts w:ascii="Helvetica CE" w:hAnsi="Helvetica CE"/>
+          <w:sz w:val="24"/>
+          <w:szCs w:val="36"/>
+        </w:rPr>
+        <w:t>Festival Committees</w:t>
+      </w:r>
+    </w:p>
+    <w:p>
+      <w:pPr>
+        <w:pStyle w:val="ListParagraph"/>
+        <w:numPr>
+          <w:ilvl w:val="3"/>
+          <w:numId w:val="3"/>
+        </w:numPr>
+        <w:rPr>
+          <w:rFonts w:ascii="Helvetica CE" w:hAnsi="Helvetica CE"/>
+          <w:sz w:val="24"/>
+          <w:szCs w:val="36"/>
+        </w:rPr>
+      </w:pPr>
+      <w:r>
+        <w:rPr>
+          <w:rFonts w:ascii="Helvetica CE" w:hAnsi="Helvetica CE"/>
+          <w:sz w:val="24"/>
+          <w:szCs w:val="36"/>
+        </w:rPr>
+        <w:t>Fall</w:t>
+      </w:r>
+    </w:p>
+    <w:p>
+      <w:pPr>
+        <w:pStyle w:val="ListParagraph"/>
+        <w:numPr>
+          <w:ilvl w:val="3"/>
+          <w:numId w:val="3"/>
+        </w:numPr>
+        <w:rPr>
+          <w:rFonts w:ascii="Helvetica CE" w:hAnsi="Helvetica CE"/>
+          <w:sz w:val="24"/>
+          <w:szCs w:val="36"/>
+        </w:rPr>
+      </w:pPr>
+      <w:r>
+        <w:rPr>
+          <w:rFonts w:ascii="Helvetica CE" w:hAnsi="Helvetica CE"/>
+          <w:sz w:val="24"/>
+          <w:szCs w:val="36"/>
+        </w:rPr>
+        <w:t>Winter</w:t>
+      </w:r>
+    </w:p>
+    <w:p>
+      <w:pPr>
+        <w:pStyle w:val="ListParagraph"/>
+        <w:numPr>
+          <w:ilvl w:val="3"/>
+          <w:numId w:val="3"/>
+        </w:numPr>
+        <w:rPr>
+          <w:rFonts w:ascii="Helvetica CE" w:hAnsi="Helvetica CE"/>
+          <w:sz w:val="24"/>
+          <w:szCs w:val="36"/>
+        </w:rPr>
+      </w:pPr>
+      <w:r>
+        <w:rPr>
+          <w:rFonts w:ascii="Helvetica CE" w:hAnsi="Helvetica CE"/>
+          <w:sz w:val="24"/>
+          <w:szCs w:val="36"/>
+        </w:rPr>
+        <w:t>Spring</w:t>
+      </w:r>
+    </w:p>
+    <w:p>
+      <w:pPr>
+        <w:pStyle w:val="ListParagraph"/>
+        <w:numPr>
+          <w:ilvl w:val="2"/>
+          <w:numId w:val="3"/>
+        </w:numPr>
+        <w:rPr>
+          <w:rFonts w:ascii="Helvetica CE" w:hAnsi="Helvetica CE"/>
+          <w:sz w:val="24"/>
+          <w:szCs w:val="36"/>
+        </w:rPr>
+      </w:pPr>
+      <w:r>
+        <w:rPr>
+          <w:rFonts w:ascii="Helvetica CE" w:hAnsi="Helvetica CE"/>
+          <w:sz w:val="24"/>
+          <w:szCs w:val="36"/>
+        </w:rPr>
+        <w:t>Pep Rally</w:t>
+      </w:r>
+    </w:p>
+    <w:p>
+      <w:pPr>
+        <w:pStyle w:val="ListParagraph"/>
+        <w:numPr>
+          <w:ilvl w:val="3"/>
+          <w:numId w:val="3"/>
+        </w:numPr>
+        <w:rPr>
+          <w:rFonts w:ascii="Helvetica CE" w:hAnsi="Helvetica CE"/>
+          <w:sz w:val="24"/>
+          <w:szCs w:val="36"/>
+        </w:rPr>
+      </w:pPr>
+      <w:r>
+        <w:rPr>
+          <w:rFonts w:ascii="Helvetica CE" w:hAnsi="Helvetica CE"/>
+          <w:sz w:val="24"/>
+          <w:szCs w:val="36"/>
+        </w:rPr>
+        <w:t>Fall</w:t>
+      </w:r>
+    </w:p>
+    <w:p>
+      <w:pPr>
+        <w:pStyle w:val="ListParagraph"/>
+        <w:numPr>
+          <w:ilvl w:val="3"/>
+          <w:numId w:val="3"/>
+        </w:numPr>
+        <w:rPr>
+          <w:rFonts w:ascii="Helvetica CE" w:hAnsi="Helvetica CE"/>
+          <w:sz w:val="24"/>
+          <w:szCs w:val="36"/>
+        </w:rPr>
+      </w:pPr>
+      <w:r>
+        <w:rPr>
+          <w:rFonts w:ascii="Helvetica CE" w:hAnsi="Helvetica CE"/>
+          <w:sz w:val="24"/>
+          <w:szCs w:val="36"/>
+        </w:rPr>
+        <w:t>Winter</w:t>
+      </w:r>
+    </w:p>
+    <w:p>
+      <w:pPr>
+        <w:pStyle w:val="ListParagraph"/>
+        <w:numPr>
+          <w:ilvl w:val="3"/>
+          <w:numId w:val="3"/>
+        </w:numPr>
+        <w:rPr>
+          <w:rFonts w:ascii="Helvetica CE" w:hAnsi="Helvetica CE"/>
+          <w:sz w:val="24"/>
+          <w:szCs w:val="36"/>
+        </w:rPr>
+      </w:pPr>
+      <w:r>
+        <w:rPr>
+          <w:rFonts w:ascii="Helvetica CE" w:hAnsi="Helvetica CE"/>
+          <w:sz w:val="24"/>
+          <w:szCs w:val="36"/>
+        </w:rPr>
+        <w:t>Spring</w:t>
+      </w:r>
+    </w:p>
+    <w:p>
+      <w:pPr>
+        <w:pStyle w:val="ListParagraph"/>
+        <w:numPr>
+          <w:ilvl w:val="0"/>
+          <w:numId w:val="3"/>
+        </w:numPr>
+        <w:rPr>
+          <w:rFonts w:ascii="Helvetica CE" w:hAnsi="Helvetica CE"/>
+          <w:sz w:val="24"/>
+          <w:szCs w:val="36"/>
+        </w:rPr>
+      </w:pPr>
+      <w:commentRangeStart w:id="2"/>
+      <w:r>
+        <w:rPr>
+          <w:rFonts w:ascii="Helvetica CE" w:hAnsi="Helvetica CE"/>
+          <w:sz w:val="24"/>
+          <w:szCs w:val="36"/>
+        </w:rPr>
+        <w:t>Old</w:t>
+      </w:r>
+      <w:r>
+        <w:rPr>
+          <w:rFonts w:ascii="Helvetica CE" w:hAnsi="Helvetica CE"/>
+          <w:sz w:val="24"/>
+          <w:szCs w:val="36"/>
+        </w:rPr>
+        <w:t xml:space="preserve"> Business</w:t>
+      </w:r>
+      <w:commentRangeEnd w:id="2"/>
+      <w:r>
+        <w:rPr>
+          <w:rStyle w:val="CommentReference"/>
+        </w:rPr>
+        <w:commentReference w:id="2"/>
+      </w:r>
+    </w:p>
+    <w:p>
+      <w:pPr>
+        <w:pStyle w:val="ListParagraph"/>
+        <w:numPr>
           <w:ilvl w:val="1"/>
           <w:numId w:val="3"/>
         </w:numPr>
@@ -273,271 +621,7 @@
           <w:sz w:val="24"/>
           <w:szCs w:val="36"/>
         </w:rPr>
-        <w:t>Committee Reports</w:t>
-      </w:r>
-    </w:p>
-    <w:p>
-      <w:pPr>
-        <w:pStyle w:val="ListParagraph"/>
-        <w:numPr>
-          <w:ilvl w:val="2"/>
-          <w:numId w:val="3"/>
-        </w:numPr>
-        <w:rPr>
-          <w:rFonts w:ascii="Helvetica CE" w:hAnsi="Helvetica CE"/>
-          <w:sz w:val="24"/>
-          <w:szCs w:val="36"/>
-        </w:rPr>
-      </w:pPr>
-      <w:r>
-        <w:rPr>
-          <w:rFonts w:ascii="Helvetica CE" w:hAnsi="Helvetica CE"/>
-          <w:sz w:val="24"/>
-          <w:szCs w:val="36"/>
-        </w:rPr>
-        <w:t>Recruitment Committee</w:t>
-      </w:r>
-    </w:p>
-    <w:p>
-      <w:pPr>
-        <w:pStyle w:val="ListParagraph"/>
-        <w:numPr>
-          <w:ilvl w:val="2"/>
-          <w:numId w:val="3"/>
-        </w:numPr>
-        <w:rPr>
-          <w:rFonts w:ascii="Helvetica CE" w:hAnsi="Helvetica CE"/>
-          <w:sz w:val="24"/>
-          <w:szCs w:val="36"/>
-        </w:rPr>
-      </w:pPr>
-      <w:r>
-        <w:rPr>
-          <w:rFonts w:ascii="Helvetica CE" w:hAnsi="Helvetica CE"/>
-          <w:sz w:val="24"/>
-          <w:szCs w:val="36"/>
-        </w:rPr>
-        <w:t>Dance Committees</w:t>
-      </w:r>
-    </w:p>
-    <w:p>
-      <w:pPr>
-        <w:pStyle w:val="ListParagraph"/>
-        <w:numPr>
-          <w:ilvl w:val="3"/>
-          <w:numId w:val="3"/>
-        </w:numPr>
-        <w:rPr>
-          <w:rFonts w:ascii="Helvetica CE" w:hAnsi="Helvetica CE"/>
-          <w:sz w:val="24"/>
-          <w:szCs w:val="36"/>
-        </w:rPr>
-      </w:pPr>
-      <w:r>
-        <w:rPr>
-          <w:rFonts w:ascii="Helvetica CE" w:hAnsi="Helvetica CE"/>
-          <w:sz w:val="24"/>
-          <w:szCs w:val="36"/>
-        </w:rPr>
-        <w:t>Homecoming</w:t>
-      </w:r>
-    </w:p>
-    <w:p>
-      <w:pPr>
-        <w:pStyle w:val="ListParagraph"/>
-        <w:numPr>
-          <w:ilvl w:val="3"/>
-          <w:numId w:val="3"/>
-        </w:numPr>
-        <w:rPr>
-          <w:rFonts w:ascii="Helvetica CE" w:hAnsi="Helvetica CE"/>
-          <w:sz w:val="24"/>
-          <w:szCs w:val="36"/>
-        </w:rPr>
-      </w:pPr>
-      <w:r>
-        <w:rPr>
-          <w:rFonts w:ascii="Helvetica CE" w:hAnsi="Helvetica CE"/>
-          <w:sz w:val="24"/>
-          <w:szCs w:val="36"/>
-        </w:rPr>
-        <w:t>Semi-Formal</w:t>
-      </w:r>
-    </w:p>
-    <w:p>
-      <w:pPr>
-        <w:pStyle w:val="ListParagraph"/>
-        <w:numPr>
-          <w:ilvl w:val="2"/>
-          <w:numId w:val="3"/>
-        </w:numPr>
-        <w:rPr>
-          <w:rFonts w:ascii="Helvetica CE" w:hAnsi="Helvetica CE"/>
-          <w:sz w:val="24"/>
-          <w:szCs w:val="36"/>
-        </w:rPr>
-      </w:pPr>
-      <w:r>
-        <w:rPr>
-          <w:rFonts w:ascii="Helvetica CE" w:hAnsi="Helvetica CE"/>
-          <w:sz w:val="24"/>
-          <w:szCs w:val="36"/>
-        </w:rPr>
-        <w:t>Festival Committees</w:t>
-      </w:r>
-    </w:p>
-    <w:p>
-      <w:pPr>
-        <w:pStyle w:val="ListParagraph"/>
-        <w:numPr>
-          <w:ilvl w:val="3"/>
-          <w:numId w:val="3"/>
-        </w:numPr>
-        <w:rPr>
-          <w:rFonts w:ascii="Helvetica CE" w:hAnsi="Helvetica CE"/>
-          <w:sz w:val="24"/>
-          <w:szCs w:val="36"/>
-        </w:rPr>
-      </w:pPr>
-      <w:r>
-        <w:rPr>
-          <w:rFonts w:ascii="Helvetica CE" w:hAnsi="Helvetica CE"/>
-          <w:sz w:val="24"/>
-          <w:szCs w:val="36"/>
-        </w:rPr>
-        <w:t>Fall</w:t>
-      </w:r>
-    </w:p>
-    <w:p>
-      <w:pPr>
-        <w:pStyle w:val="ListParagraph"/>
-        <w:numPr>
-          <w:ilvl w:val="3"/>
-          <w:numId w:val="3"/>
-        </w:numPr>
-        <w:rPr>
-          <w:rFonts w:ascii="Helvetica CE" w:hAnsi="Helvetica CE"/>
-          <w:sz w:val="24"/>
-          <w:szCs w:val="36"/>
-        </w:rPr>
-      </w:pPr>
-      <w:r>
-        <w:rPr>
-          <w:rFonts w:ascii="Helvetica CE" w:hAnsi="Helvetica CE"/>
-          <w:sz w:val="24"/>
-          <w:szCs w:val="36"/>
-        </w:rPr>
-        <w:t>Winter</w:t>
-      </w:r>
-    </w:p>
-    <w:p>
-      <w:pPr>
-        <w:pStyle w:val="ListParagraph"/>
-        <w:numPr>
-          <w:ilvl w:val="3"/>
-          <w:numId w:val="3"/>
-        </w:numPr>
-        <w:rPr>
-          <w:rFonts w:ascii="Helvetica CE" w:hAnsi="Helvetica CE"/>
-          <w:sz w:val="24"/>
-          <w:szCs w:val="36"/>
-        </w:rPr>
-      </w:pPr>
-      <w:r>
-        <w:rPr>
-          <w:rFonts w:ascii="Helvetica CE" w:hAnsi="Helvetica CE"/>
-          <w:sz w:val="24"/>
-          <w:szCs w:val="36"/>
-        </w:rPr>
-        <w:t>Spring</w:t>
-      </w:r>
-    </w:p>
-    <w:p>
-      <w:pPr>
-        <w:pStyle w:val="ListParagraph"/>
-        <w:numPr>
-          <w:ilvl w:val="2"/>
-          <w:numId w:val="3"/>
-        </w:numPr>
-        <w:rPr>
-          <w:rFonts w:ascii="Helvetica CE" w:hAnsi="Helvetica CE"/>
-          <w:sz w:val="24"/>
-          <w:szCs w:val="36"/>
-        </w:rPr>
-      </w:pPr>
-      <w:r>
-        <w:rPr>
-          <w:rFonts w:ascii="Helvetica CE" w:hAnsi="Helvetica CE"/>
-          <w:sz w:val="24"/>
-          <w:szCs w:val="36"/>
-        </w:rPr>
-        <w:t>Pep Rally</w:t>
-      </w:r>
-    </w:p>
-    <w:p>
-      <w:pPr>
-        <w:pStyle w:val="ListParagraph"/>
-        <w:numPr>
-          <w:ilvl w:val="3"/>
-          <w:numId w:val="3"/>
-        </w:numPr>
-        <w:rPr>
-          <w:rFonts w:ascii="Helvetica CE" w:hAnsi="Helvetica CE"/>
-          <w:sz w:val="24"/>
-          <w:szCs w:val="36"/>
-        </w:rPr>
-      </w:pPr>
-      <w:r>
-        <w:rPr>
-          <w:rFonts w:ascii="Helvetica CE" w:hAnsi="Helvetica CE"/>
-          <w:sz w:val="24"/>
-          <w:szCs w:val="36"/>
-        </w:rPr>
-        <w:t>Fall</w:t>
-      </w:r>
-    </w:p>
-    <w:p>
-      <w:pPr>
-        <w:pStyle w:val="ListParagraph"/>
-        <w:numPr>
-          <w:ilvl w:val="3"/>
-          <w:numId w:val="3"/>
-        </w:numPr>
-        <w:rPr>
-          <w:rFonts w:ascii="Helvetica CE" w:hAnsi="Helvetica CE"/>
-          <w:sz w:val="24"/>
-          <w:szCs w:val="36"/>
-        </w:rPr>
-      </w:pPr>
-      <w:r>
-        <w:rPr>
-          <w:rFonts w:ascii="Helvetica CE" w:hAnsi="Helvetica CE"/>
-          <w:sz w:val="24"/>
-          <w:szCs w:val="36"/>
-        </w:rPr>
-        <w:t>Winter</w:t>
-      </w:r>
-    </w:p>
-    <w:p>
-      <w:pPr>
-        <w:pStyle w:val="ListParagraph"/>
-        <w:numPr>
-          <w:ilvl w:val="3"/>
-          <w:numId w:val="3"/>
-        </w:numPr>
-        <w:rPr>
-          <w:rFonts w:ascii="Helvetica CE" w:hAnsi="Helvetica CE"/>
-          <w:sz w:val="24"/>
-          <w:szCs w:val="36"/>
-        </w:rPr>
-      </w:pPr>
-      <w:r>
-        <w:rPr>
-          <w:rFonts w:ascii="Helvetica CE" w:hAnsi="Helvetica CE"/>
-          <w:sz w:val="24"/>
-          <w:szCs w:val="36"/>
-        </w:rPr>
-        <w:t>Spring</w:t>
+        <w:t>Example item</w:t>
       </w:r>
     </w:p>
     <w:p>
@@ -553,29 +637,21 @@
           <w:szCs w:val="36"/>
         </w:rPr>
       </w:pPr>
-      <w:commentRangeStart w:id="1"/>
-      <w:r>
-        <w:rPr>
-          <w:rFonts w:ascii="Helvetica CE" w:hAnsi="Helvetica CE"/>
-          <w:sz w:val="24"/>
-          <w:szCs w:val="36"/>
-        </w:rPr>
-        <w:t>Old</w:t>
-      </w:r>
-      <w:r>
-        <w:rPr>
-          <w:rFonts w:ascii="Helvetica CE" w:hAnsi="Helvetica CE"/>
-          <w:sz w:val="24"/>
-          <w:szCs w:val="36"/>
-        </w:rPr>
-        <w:t xml:space="preserve"> Business</w:t>
-      </w:r>
-      <w:commentRangeEnd w:id="1"/>
+      <w:commentRangeStart w:id="3"/>
+      <w:r>
+        <w:rPr>
+          <w:rFonts w:ascii="Helvetica CE" w:hAnsi="Helvetica CE"/>
+          <w:sz w:val="24"/>
+          <w:szCs w:val="36"/>
+        </w:rPr>
+        <w:t>New Business</w:t>
+      </w:r>
+      <w:commentRangeEnd w:id="3"/>
       <w:r>
         <w:rPr>
           <w:rStyle w:val="CommentReference"/>
         </w:rPr>
-        <w:commentReference w:id="1"/>
+        <w:commentReference w:id="3"/>
       </w:r>
     </w:p>
     <w:p>
@@ -613,21 +689,21 @@
           <w:szCs w:val="36"/>
         </w:rPr>
       </w:pPr>
-      <w:commentRangeStart w:id="2"/>
-      <w:r>
-        <w:rPr>
-          <w:rFonts w:ascii="Helvetica CE" w:hAnsi="Helvetica CE"/>
-          <w:sz w:val="24"/>
-          <w:szCs w:val="36"/>
-        </w:rPr>
-        <w:t>New Business</w:t>
-      </w:r>
-      <w:commentRangeEnd w:id="2"/>
+      <w:commentRangeStart w:id="4"/>
+      <w:r>
+        <w:rPr>
+          <w:rFonts w:ascii="Helvetica CE" w:hAnsi="Helvetica CE"/>
+          <w:sz w:val="24"/>
+          <w:szCs w:val="36"/>
+        </w:rPr>
+        <w:t>Ending Items</w:t>
+      </w:r>
+      <w:commentRangeEnd w:id="4"/>
       <w:r>
         <w:rPr>
           <w:rStyle w:val="CommentReference"/>
         </w:rPr>
-        <w:commentReference w:id="2"/>
+        <w:commentReference w:id="4"/>
       </w:r>
     </w:p>
     <w:p>
@@ -649,37 +725,7 @@
           <w:sz w:val="24"/>
           <w:szCs w:val="36"/>
         </w:rPr>
-        <w:t>Example item</w:t>
-      </w:r>
-    </w:p>
-    <w:p>
-      <w:pPr>
-        <w:pStyle w:val="ListParagraph"/>
-        <w:numPr>
-          <w:ilvl w:val="0"/>
-          <w:numId w:val="3"/>
-        </w:numPr>
-        <w:rPr>
-          <w:rFonts w:ascii="Helvetica CE" w:hAnsi="Helvetica CE"/>
-          <w:sz w:val="24"/>
-          <w:szCs w:val="36"/>
-        </w:rPr>
-      </w:pPr>
-      <w:commentRangeStart w:id="3"/>
-      <w:r>
-        <w:rPr>
-          <w:rFonts w:ascii="Helvetica CE" w:hAnsi="Helvetica CE"/>
-          <w:sz w:val="24"/>
-          <w:szCs w:val="36"/>
-        </w:rPr>
-        <w:t>Ending Items</w:t>
-      </w:r>
-      <w:commentRangeEnd w:id="3"/>
-      <w:r>
-        <w:rPr>
-          <w:rStyle w:val="CommentReference"/>
-        </w:rPr>
-        <w:commentReference w:id="3"/>
+        <w:t>Announcements</w:t>
       </w:r>
     </w:p>
     <w:p>
@@ -701,7 +747,7 @@
           <w:sz w:val="24"/>
           <w:szCs w:val="36"/>
         </w:rPr>
-        <w:t>Announcements</w:t>
+        <w:t>Review of Actions</w:t>
       </w:r>
     </w:p>
     <w:p>
@@ -723,7 +769,7 @@
           <w:sz w:val="24"/>
           <w:szCs w:val="36"/>
         </w:rPr>
-        <w:t>Review of Actions</w:t>
+        <w:t>Closing Remarks</w:t>
       </w:r>
     </w:p>
     <w:p>
@@ -745,7 +791,7 @@
           <w:sz w:val="24"/>
           <w:szCs w:val="36"/>
         </w:rPr>
-        <w:t>Closing Remarks</w:t>
+        <w:t>Date of next meeting</w:t>
       </w:r>
     </w:p>
     <w:p>
@@ -767,32 +813,8 @@
           <w:sz w:val="24"/>
           <w:szCs w:val="36"/>
         </w:rPr>
-        <w:t>Date of next meeting</w:t>
-      </w:r>
-    </w:p>
-    <w:p>
-      <w:pPr>
-        <w:pStyle w:val="ListParagraph"/>
-        <w:numPr>
-          <w:ilvl w:val="1"/>
-          <w:numId w:val="3"/>
-        </w:numPr>
-        <w:rPr>
-          <w:rFonts w:ascii="Helvetica CE" w:hAnsi="Helvetica CE"/>
-          <w:sz w:val="24"/>
-          <w:szCs w:val="36"/>
-        </w:rPr>
-      </w:pPr>
-      <w:r>
-        <w:rPr>
-          <w:rFonts w:ascii="Helvetica CE" w:hAnsi="Helvetica CE"/>
-          <w:sz w:val="24"/>
-          <w:szCs w:val="36"/>
-        </w:rPr>
         <w:t>Adjournment</w:t>
       </w:r>
-      <w:bookmarkStart w:id="4" w:name="_GoBack"/>
-      <w:bookmarkEnd w:id="4"/>
     </w:p>
     <w:sectPr>
       <w:pgSz w:w="12240" w:h="15840"/>
@@ -924,7 +946,7 @@
       </w:r>
     </w:p>
   </w:comment>
-  <w:comment w:id="1" w:author="Jake Johnson" w:date="2017-08-31T14:37:00Z" w:initials="JJ">
+  <w:comment w:id="2" w:author="Jake Johnson" w:date="2017-08-31T14:37:00Z" w:initials="JJ">
     <w:p>
       <w:pPr>
         <w:pStyle w:val="CommentText"/>
@@ -947,7 +969,7 @@
       </w:r>
     </w:p>
   </w:comment>
-  <w:comment w:id="2" w:author="Jake Johnson" w:date="2017-08-31T14:37:00Z" w:initials="JJ">
+  <w:comment w:id="3" w:author="Jake Johnson" w:date="2017-08-31T14:37:00Z" w:initials="JJ">
     <w:p>
       <w:pPr>
         <w:pStyle w:val="CommentText"/>
@@ -970,7 +992,7 @@
       </w:r>
     </w:p>
   </w:comment>
-  <w:comment w:id="3" w:author="Jake Johnson" w:date="2017-08-31T14:38:00Z" w:initials="JJ">
+  <w:comment w:id="4" w:author="Jake Johnson" w:date="2017-08-31T14:38:00Z" w:initials="JJ">
     <w:p>
       <w:pPr>
         <w:pStyle w:val="CommentText"/>
@@ -1512,6 +1534,7 @@
     <w:lsdException w:name="HTML Sample" w:semiHidden="1" w:unhideWhenUsed="1"/>
     <w:lsdException w:name="HTML Typewriter" w:semiHidden="1" w:unhideWhenUsed="1"/>
     <w:lsdException w:name="HTML Variable" w:semiHidden="1" w:unhideWhenUsed="1"/>
+    <w:lsdException w:name="Normal Table" w:semiHidden="1" w:unhideWhenUsed="1"/>
     <w:lsdException w:name="annotation subject" w:semiHidden="1" w:unhideWhenUsed="1"/>
     <w:lsdException w:name="No List" w:semiHidden="1" w:unhideWhenUsed="1"/>
     <w:lsdException w:name="Outline List 1" w:semiHidden="1" w:unhideWhenUsed="1"/>
@@ -1558,8 +1581,10 @@
     <w:lsdException w:name="Table Subtle 2" w:semiHidden="1" w:unhideWhenUsed="1"/>
     <w:lsdException w:name="Table Web 1" w:semiHidden="1" w:unhideWhenUsed="1"/>
     <w:lsdException w:name="Table Web 2" w:semiHidden="1" w:unhideWhenUsed="1"/>
+    <w:lsdException w:name="Table Web 3" w:semiHidden="1" w:unhideWhenUsed="1"/>
     <w:lsdException w:name="Balloon Text" w:semiHidden="1" w:unhideWhenUsed="1"/>
     <w:lsdException w:name="Table Grid" w:uiPriority="39"/>
+    <w:lsdException w:name="Table Theme" w:semiHidden="1" w:unhideWhenUsed="1"/>
     <w:lsdException w:name="Placeholder Text" w:semiHidden="1"/>
     <w:lsdException w:name="No Spacing" w:uiPriority="1" w:qFormat="1"/>
     <w:lsdException w:name="Light Shading" w:uiPriority="60"/>

</xml_diff>